<commit_message>
Primer cambio 11 Junio 12:00
</commit_message>
<xml_diff>
--- a/P-Git.docx
+++ b/P-Git.docx
@@ -18,8 +18,6 @@
           <w:lang w:eastAsia="es-MX"/>
         </w:rPr>
       </w:pPr>
-      <w:bookmarkStart w:id="0" w:name="_GoBack"/>
-      <w:bookmarkEnd w:id="0"/>
       <w:proofErr w:type="spellStart"/>
       <w:r>
         <w:rPr>
@@ -57,6 +55,18 @@
           <w:lang w:eastAsia="es-MX"/>
         </w:rPr>
         <w:t>Crear un repositorio nuevo</w:t>
+      </w:r>
+      <w:r>
+        <w:rPr>
+          <w:rFonts w:ascii="Lato" w:eastAsia="Times New Roman" w:hAnsi="Lato" w:cs="Times New Roman"/>
+          <w:b/>
+          <w:bCs/>
+          <w:color w:val="000000"/>
+          <w:sz w:val="36"/>
+          <w:szCs w:val="36"/>
+          <w:lang w:eastAsia="es-MX"/>
+        </w:rPr>
+        <w:t xml:space="preserve"> -ok</w:t>
       </w:r>
     </w:p>
     <w:p>
@@ -248,6 +258,18 @@
         </w:rPr>
         <w:t xml:space="preserve"> a un repositorio</w:t>
       </w:r>
+      <w:r>
+        <w:rPr>
+          <w:rFonts w:ascii="Lato" w:eastAsia="Times New Roman" w:hAnsi="Lato" w:cs="Times New Roman"/>
+          <w:b/>
+          <w:bCs/>
+          <w:color w:val="000000"/>
+          <w:sz w:val="36"/>
+          <w:szCs w:val="36"/>
+          <w:lang w:eastAsia="es-MX"/>
+        </w:rPr>
+        <w:t xml:space="preserve"> -ok</w:t>
+      </w:r>
     </w:p>
     <w:p>
       <w:pPr>
@@ -469,23 +491,119 @@
         <w:textAlignment w:val="baseline"/>
         <w:rPr>
           <w:rFonts w:ascii="Courier New" w:eastAsia="Times New Roman" w:hAnsi="Courier New" w:cs="Courier New"/>
+          <w:color w:val="555555"/>
+          <w:sz w:val="20"/>
+          <w:szCs w:val="20"/>
+          <w:bdr w:val="single" w:sz="6" w:space="0" w:color="DDDDDD" w:frame="1"/>
+          <w:shd w:val="clear" w:color="auto" w:fill="FFFFFF"/>
+          <w:lang w:val="en-US" w:eastAsia="es-MX"/>
+        </w:rPr>
+      </w:pPr>
+      <w:proofErr w:type="spellStart"/>
+      <w:proofErr w:type="gramStart"/>
+      <w:r>
+        <w:rPr>
+          <w:rFonts w:ascii="Courier New" w:eastAsia="Times New Roman" w:hAnsi="Courier New" w:cs="Courier New"/>
+          <w:color w:val="555555"/>
+          <w:sz w:val="20"/>
+          <w:szCs w:val="20"/>
+          <w:bdr w:val="single" w:sz="6" w:space="0" w:color="DDDDDD" w:frame="1"/>
+          <w:shd w:val="clear" w:color="auto" w:fill="FFFFFF"/>
+          <w:lang w:val="en-US" w:eastAsia="es-MX"/>
+        </w:rPr>
+        <w:t>git</w:t>
+      </w:r>
+      <w:proofErr w:type="spellEnd"/>
+      <w:proofErr w:type="gramEnd"/>
+      <w:r>
+        <w:rPr>
+          <w:rFonts w:ascii="Courier New" w:eastAsia="Times New Roman" w:hAnsi="Courier New" w:cs="Courier New"/>
+          <w:color w:val="555555"/>
+          <w:sz w:val="20"/>
+          <w:szCs w:val="20"/>
+          <w:bdr w:val="single" w:sz="6" w:space="0" w:color="DDDDDD" w:frame="1"/>
+          <w:shd w:val="clear" w:color="auto" w:fill="FFFFFF"/>
+          <w:lang w:val="en-US" w:eastAsia="es-MX"/>
+        </w:rPr>
+        <w:t xml:space="preserve"> clone </w:t>
+      </w:r>
+      <w:proofErr w:type="spellStart"/>
+      <w:r>
+        <w:rPr>
+          <w:rFonts w:ascii="Courier New" w:eastAsia="Times New Roman" w:hAnsi="Courier New" w:cs="Courier New"/>
+          <w:color w:val="555555"/>
+          <w:sz w:val="20"/>
+          <w:szCs w:val="20"/>
+          <w:bdr w:val="single" w:sz="6" w:space="0" w:color="DDDDDD" w:frame="1"/>
+          <w:shd w:val="clear" w:color="auto" w:fill="FFFFFF"/>
+          <w:lang w:val="en-US" w:eastAsia="es-MX"/>
+        </w:rPr>
+        <w:t>username@host</w:t>
+      </w:r>
+      <w:proofErr w:type="spellEnd"/>
+      <w:r>
+        <w:rPr>
+          <w:rFonts w:ascii="Courier New" w:eastAsia="Times New Roman" w:hAnsi="Courier New" w:cs="Courier New"/>
+          <w:color w:val="555555"/>
+          <w:sz w:val="20"/>
+          <w:szCs w:val="20"/>
+          <w:bdr w:val="single" w:sz="6" w:space="0" w:color="DDDDDD" w:frame="1"/>
+          <w:shd w:val="clear" w:color="auto" w:fill="FFFFFF"/>
+          <w:lang w:val="en-US" w:eastAsia="es-MX"/>
+        </w:rPr>
+        <w:t>:/path/to/repository</w:t>
+      </w:r>
+    </w:p>
+    <w:p>
+      <w:pPr>
+        <w:shd w:val="clear" w:color="auto" w:fill="FFFFFF"/>
+        <w:tabs>
+          <w:tab w:val="left" w:pos="916"/>
+          <w:tab w:val="left" w:pos="1832"/>
+          <w:tab w:val="left" w:pos="2748"/>
+          <w:tab w:val="left" w:pos="3664"/>
+          <w:tab w:val="left" w:pos="4580"/>
+          <w:tab w:val="left" w:pos="5496"/>
+          <w:tab w:val="left" w:pos="6412"/>
+          <w:tab w:val="left" w:pos="7328"/>
+          <w:tab w:val="left" w:pos="8244"/>
+          <w:tab w:val="left" w:pos="9160"/>
+          <w:tab w:val="left" w:pos="10076"/>
+          <w:tab w:val="left" w:pos="10992"/>
+          <w:tab w:val="left" w:pos="11908"/>
+          <w:tab w:val="left" w:pos="12824"/>
+          <w:tab w:val="left" w:pos="13740"/>
+          <w:tab w:val="left" w:pos="14656"/>
+        </w:tabs>
+        <w:spacing w:after="0" w:line="240" w:lineRule="auto"/>
+        <w:textAlignment w:val="baseline"/>
+        <w:rPr>
+          <w:rFonts w:ascii="Courier New" w:eastAsia="Times New Roman" w:hAnsi="Courier New" w:cs="Courier New"/>
           <w:color w:val="2B2B2D"/>
           <w:sz w:val="24"/>
           <w:szCs w:val="24"/>
           <w:lang w:val="en-US" w:eastAsia="es-MX"/>
         </w:rPr>
       </w:pPr>
+    </w:p>
+    <w:p>
+      <w:pPr>
+        <w:spacing w:after="0" w:line="240" w:lineRule="auto"/>
+        <w:rPr>
+          <w:rFonts w:ascii="Times New Roman" w:eastAsia="Times New Roman" w:hAnsi="Times New Roman" w:cs="Times New Roman"/>
+          <w:sz w:val="24"/>
+          <w:szCs w:val="24"/>
+          <w:lang w:val="en-US" w:eastAsia="es-MX"/>
+        </w:rPr>
+      </w:pPr>
       <w:proofErr w:type="spellStart"/>
       <w:proofErr w:type="gramStart"/>
       <w:r>
         <w:rPr>
-          <w:rFonts w:ascii="Courier New" w:eastAsia="Times New Roman" w:hAnsi="Courier New" w:cs="Courier New"/>
-          <w:color w:val="555555"/>
-          <w:sz w:val="20"/>
-          <w:szCs w:val="20"/>
-          <w:bdr w:val="single" w:sz="6" w:space="0" w:color="DDDDDD" w:frame="1"/>
-          <w:shd w:val="clear" w:color="auto" w:fill="FFFFFF"/>
-          <w:lang w:val="en-US" w:eastAsia="es-MX"/>
+          <w:rFonts w:ascii="Lucida Console" w:hAnsi="Lucida Console" w:cs="Lucida Console"/>
+          <w:sz w:val="18"/>
+          <w:szCs w:val="18"/>
+          <w:lang w:val="en-US"/>
         </w:rPr>
         <w:t>git</w:t>
       </w:r>
@@ -493,53 +611,13 @@
       <w:proofErr w:type="gramEnd"/>
       <w:r>
         <w:rPr>
-          <w:rFonts w:ascii="Courier New" w:eastAsia="Times New Roman" w:hAnsi="Courier New" w:cs="Courier New"/>
-          <w:color w:val="555555"/>
-          <w:sz w:val="20"/>
-          <w:szCs w:val="20"/>
-          <w:bdr w:val="single" w:sz="6" w:space="0" w:color="DDDDDD" w:frame="1"/>
-          <w:shd w:val="clear" w:color="auto" w:fill="FFFFFF"/>
-          <w:lang w:val="en-US" w:eastAsia="es-MX"/>
-        </w:rPr>
-        <w:t xml:space="preserve"> clone </w:t>
-      </w:r>
-      <w:proofErr w:type="spellStart"/>
-      <w:r>
-        <w:rPr>
-          <w:rFonts w:ascii="Courier New" w:eastAsia="Times New Roman" w:hAnsi="Courier New" w:cs="Courier New"/>
-          <w:color w:val="555555"/>
-          <w:sz w:val="20"/>
-          <w:szCs w:val="20"/>
-          <w:bdr w:val="single" w:sz="6" w:space="0" w:color="DDDDDD" w:frame="1"/>
-          <w:shd w:val="clear" w:color="auto" w:fill="FFFFFF"/>
-          <w:lang w:val="en-US" w:eastAsia="es-MX"/>
-        </w:rPr>
-        <w:t>username@host</w:t>
-      </w:r>
-      <w:proofErr w:type="spellEnd"/>
-      <w:r>
-        <w:rPr>
-          <w:rFonts w:ascii="Courier New" w:eastAsia="Times New Roman" w:hAnsi="Courier New" w:cs="Courier New"/>
-          <w:color w:val="555555"/>
-          <w:sz w:val="20"/>
-          <w:szCs w:val="20"/>
-          <w:bdr w:val="single" w:sz="6" w:space="0" w:color="DDDDDD" w:frame="1"/>
-          <w:shd w:val="clear" w:color="auto" w:fill="FFFFFF"/>
-          <w:lang w:val="en-US" w:eastAsia="es-MX"/>
-        </w:rPr>
-        <w:t>:/path/to/repository</w:t>
-      </w:r>
-    </w:p>
-    <w:p>
-      <w:pPr>
-        <w:spacing w:after="0" w:line="240" w:lineRule="auto"/>
-        <w:rPr>
-          <w:rFonts w:ascii="Times New Roman" w:eastAsia="Times New Roman" w:hAnsi="Times New Roman" w:cs="Times New Roman"/>
-          <w:sz w:val="24"/>
-          <w:szCs w:val="24"/>
-          <w:lang w:val="en-US" w:eastAsia="es-MX"/>
-        </w:rPr>
-      </w:pPr>
+          <w:rFonts w:ascii="Lucida Console" w:hAnsi="Lucida Console" w:cs="Lucida Console"/>
+          <w:sz w:val="18"/>
+          <w:szCs w:val="18"/>
+          <w:lang w:val="en-US"/>
+        </w:rPr>
+        <w:t xml:space="preserve"> clone https://github.com/tjboy-us/Proyecto-Git.git</w:t>
+      </w:r>
       <w:r>
         <w:rPr>
           <w:rFonts w:ascii="Lato" w:eastAsia="Times New Roman" w:hAnsi="Lato" w:cs="Times New Roman"/>
@@ -578,6 +656,18 @@
           <w:lang w:eastAsia="es-MX"/>
         </w:rPr>
         <w:t>Flujo de Trabajo </w:t>
+      </w:r>
+      <w:r>
+        <w:rPr>
+          <w:rFonts w:ascii="Lato" w:eastAsia="Times New Roman" w:hAnsi="Lato" w:cs="Times New Roman"/>
+          <w:b/>
+          <w:bCs/>
+          <w:color w:val="000000"/>
+          <w:sz w:val="36"/>
+          <w:szCs w:val="36"/>
+          <w:lang w:eastAsia="es-MX"/>
+        </w:rPr>
+        <w:t>-ok</w:t>
       </w:r>
     </w:p>
     <w:p>
@@ -902,6 +992,8 @@
         </w:rPr>
         <w:t>.</w:t>
       </w:r>
+      <w:bookmarkStart w:id="0" w:name="_GoBack"/>
+      <w:bookmarkEnd w:id="0"/>
     </w:p>
     <w:p>
       <w:pPr>

</xml_diff>